<commit_message>
Answers to Lab 7 Exercise
</commit_message>
<xml_diff>
--- a/Artifical Intelligence for Games (DAC619)/Lab Work/DAC619 Lab 7.docx
+++ b/Artifical Intelligence for Games (DAC619)/Lab Work/DAC619 Lab 7.docx
@@ -1,6 +1,6 @@
 
 <file path=word/document.xml><?xml version="1.0" encoding="utf-8"?>
-<w:document xmlns:wpc="http://schemas.microsoft.com/office/word/2010/wordprocessingCanvas" xmlns:mc="http://schemas.openxmlformats.org/markup-compatibility/2006" xmlns:o="urn:schemas-microsoft-com:office:office" xmlns:r="http://schemas.openxmlformats.org/officeDocument/2006/relationships" xmlns:m="http://schemas.openxmlformats.org/officeDocument/2006/math" xmlns:v="urn:schemas-microsoft-com:vml" xmlns:wp14="http://schemas.microsoft.com/office/word/2010/wordprocessingDrawing" xmlns:wp="http://schemas.openxmlformats.org/drawingml/2006/wordprocessingDrawing" xmlns:w10="urn:schemas-microsoft-com:office:word" xmlns:w="http://schemas.openxmlformats.org/wordprocessingml/2006/main" xmlns:w14="http://schemas.microsoft.com/office/word/2010/wordml" xmlns:w15="http://schemas.microsoft.com/office/word/2012/wordml" xmlns:wpg="http://schemas.microsoft.com/office/word/2010/wordprocessingGroup" xmlns:wpi="http://schemas.microsoft.com/office/word/2010/wordprocessingInk" xmlns:wne="http://schemas.microsoft.com/office/word/2006/wordml" xmlns:wps="http://schemas.microsoft.com/office/word/2010/wordprocessingShape" mc:Ignorable="w14 w15 wp14">
+<w:document xmlns:wpc="http://schemas.microsoft.com/office/word/2010/wordprocessingCanvas" xmlns:cx="http://schemas.microsoft.com/office/drawing/2014/chartex" xmlns:cx1="http://schemas.microsoft.com/office/drawing/2015/9/8/chartex" xmlns:cx2="http://schemas.microsoft.com/office/drawing/2015/10/21/chartex" xmlns:cx3="http://schemas.microsoft.com/office/drawing/2016/5/9/chartex" xmlns:cx4="http://schemas.microsoft.com/office/drawing/2016/5/10/chartex" xmlns:cx5="http://schemas.microsoft.com/office/drawing/2016/5/11/chartex" xmlns:cx6="http://schemas.microsoft.com/office/drawing/2016/5/12/chartex" xmlns:cx7="http://schemas.microsoft.com/office/drawing/2016/5/13/chartex" xmlns:cx8="http://schemas.microsoft.com/office/drawing/2016/5/14/chartex" xmlns:mc="http://schemas.openxmlformats.org/markup-compatibility/2006" xmlns:aink="http://schemas.microsoft.com/office/drawing/2016/ink" xmlns:am3d="http://schemas.microsoft.com/office/drawing/2017/model3d" xmlns:o="urn:schemas-microsoft-com:office:office" xmlns:r="http://schemas.openxmlformats.org/officeDocument/2006/relationships" xmlns:m="http://schemas.openxmlformats.org/officeDocument/2006/math" xmlns:v="urn:schemas-microsoft-com:vml" xmlns:wp14="http://schemas.microsoft.com/office/word/2010/wordprocessingDrawing" xmlns:wp="http://schemas.openxmlformats.org/drawingml/2006/wordprocessingDrawing" xmlns:w10="urn:schemas-microsoft-com:office:word" xmlns:w="http://schemas.openxmlformats.org/wordprocessingml/2006/main" xmlns:w14="http://schemas.microsoft.com/office/word/2010/wordml" xmlns:w15="http://schemas.microsoft.com/office/word/2012/wordml" xmlns:w16cid="http://schemas.microsoft.com/office/word/2016/wordml/cid" xmlns:w16se="http://schemas.microsoft.com/office/word/2015/wordml/symex" xmlns:wpg="http://schemas.microsoft.com/office/word/2010/wordprocessingGroup" xmlns:wpi="http://schemas.microsoft.com/office/word/2010/wordprocessingInk" xmlns:wne="http://schemas.microsoft.com/office/word/2006/wordml" xmlns:wps="http://schemas.microsoft.com/office/word/2010/wordprocessingShape" mc:Ignorable="w14 w15 w16se w16cid wp14">
   <w:body>
     <w:p>
       <w:pPr>
@@ -14,13 +14,8 @@
       <w:pPr>
         <w:pStyle w:val="Heading2"/>
       </w:pPr>
-      <w:proofErr w:type="gramStart"/>
-      <w:r>
-        <w:t>Lab :</w:t>
-      </w:r>
-      <w:proofErr w:type="gramEnd"/>
-      <w:r>
-        <w:t xml:space="preserve"> World interfacing</w:t>
+      <w:r>
+        <w:t>Lab : World interfacing</w:t>
       </w:r>
     </w:p>
     <w:p/>
@@ -33,33 +28,21 @@
         </w:numPr>
       </w:pPr>
       <w:r>
-        <w:t xml:space="preserve">World interfacing: A mutant zombie can both hear and see the player using collision detection. Hearing is implemented with a collision sphere which triggers a collision event, when this event is triggered the AI checks to see if it actually can hear the player using values to represent the monsters hearing and the amount of noise the player is making. Vision is implemented with a cone collider augmented by the use of </w:t>
-      </w:r>
-      <w:proofErr w:type="spellStart"/>
-      <w:r>
-        <w:t>raycasting</w:t>
-      </w:r>
-      <w:proofErr w:type="spellEnd"/>
-      <w:r>
-        <w:t>, which is used to check if line of sight of the player exists.</w:t>
+        <w:t>World interfacing: A mutant zombie can both hear and see the player using collision detection. Hearing is implemented with a collision sphere which triggers a collision event, when this event is triggered the AI checks to see if it actually can hear the player using values to represent the monsters hearing and the amount of noise the player is making. Vision is implemented with a cone collider augmented by the use of raycasting, which is used to check if line of sight of the player exists.</w:t>
       </w:r>
       <w:r>
         <w:br/>
         <w:t>The code for these senses can be found in the ‘</w:t>
       </w:r>
-      <w:proofErr w:type="spellStart"/>
       <w:r>
         <w:t>EnemyHearing</w:t>
       </w:r>
-      <w:proofErr w:type="spellEnd"/>
       <w:r>
         <w:t>’ and ‘</w:t>
       </w:r>
-      <w:proofErr w:type="spellStart"/>
       <w:r>
         <w:t>EnemySights</w:t>
       </w:r>
-      <w:proofErr w:type="spellEnd"/>
       <w:r>
         <w:t>’ scripts, have a look at the code and try to understand it.</w:t>
       </w:r>
@@ -69,9 +52,35 @@
       </w:r>
     </w:p>
     <w:p>
+      <w:pPr>
+        <w:ind w:left="360"/>
+      </w:pPr>
+    </w:p>
+    <w:p>
+      <w:pPr>
+        <w:ind w:left="360"/>
+      </w:pPr>
+      <w:r>
+        <w:t>For the aroma of entities within the game, have suitable entities produce ‘scent’ tokens every X seconds (where X is a variable value), that if are potent enough, will be detected by the AI Character (given a certain detection range from themselves).</w:t>
+      </w:r>
+    </w:p>
+    <w:p>
+      <w:pPr>
+        <w:ind w:left="360"/>
+      </w:pPr>
+      <w:r>
+        <w:t xml:space="preserve">This concept </w:t>
+      </w:r>
+      <w:r>
+        <w:t>works to an extent, but I think I will have to test out which levels are best, for proper detection via aromas, produced by entities in the game.</w:t>
+      </w:r>
       <w:bookmarkStart w:id="0" w:name="_GoBack"/>
       <w:bookmarkEnd w:id="0"/>
+      <w:r>
+        <w:t xml:space="preserve"> </w:t>
+      </w:r>
     </w:p>
+    <w:p/>
     <w:sectPr>
       <w:pgSz w:w="11906" w:h="16838"/>
       <w:pgMar w:top="1440" w:right="1440" w:bottom="1440" w:left="1440" w:header="708" w:footer="708" w:gutter="0"/>
@@ -83,7 +92,7 @@
 </file>
 
 <file path=word/numbering.xml><?xml version="1.0" encoding="utf-8"?>
-<w:numbering xmlns:wpc="http://schemas.microsoft.com/office/word/2010/wordprocessingCanvas" xmlns:mc="http://schemas.openxmlformats.org/markup-compatibility/2006" xmlns:o="urn:schemas-microsoft-com:office:office" xmlns:r="http://schemas.openxmlformats.org/officeDocument/2006/relationships" xmlns:m="http://schemas.openxmlformats.org/officeDocument/2006/math" xmlns:v="urn:schemas-microsoft-com:vml" xmlns:wp14="http://schemas.microsoft.com/office/word/2010/wordprocessingDrawing" xmlns:wp="http://schemas.openxmlformats.org/drawingml/2006/wordprocessingDrawing" xmlns:w10="urn:schemas-microsoft-com:office:word" xmlns:w="http://schemas.openxmlformats.org/wordprocessingml/2006/main" xmlns:w14="http://schemas.microsoft.com/office/word/2010/wordml" xmlns:w15="http://schemas.microsoft.com/office/word/2012/wordml" xmlns:wpg="http://schemas.microsoft.com/office/word/2010/wordprocessingGroup" xmlns:wpi="http://schemas.microsoft.com/office/word/2010/wordprocessingInk" xmlns:wne="http://schemas.microsoft.com/office/word/2006/wordml" xmlns:wps="http://schemas.microsoft.com/office/word/2010/wordprocessingShape" mc:Ignorable="w14 w15 wp14">
+<w:numbering xmlns:wpc="http://schemas.microsoft.com/office/word/2010/wordprocessingCanvas" xmlns:cx="http://schemas.microsoft.com/office/drawing/2014/chartex" xmlns:cx1="http://schemas.microsoft.com/office/drawing/2015/9/8/chartex" xmlns:cx2="http://schemas.microsoft.com/office/drawing/2015/10/21/chartex" xmlns:cx3="http://schemas.microsoft.com/office/drawing/2016/5/9/chartex" xmlns:cx4="http://schemas.microsoft.com/office/drawing/2016/5/10/chartex" xmlns:cx5="http://schemas.microsoft.com/office/drawing/2016/5/11/chartex" xmlns:cx6="http://schemas.microsoft.com/office/drawing/2016/5/12/chartex" xmlns:cx7="http://schemas.microsoft.com/office/drawing/2016/5/13/chartex" xmlns:cx8="http://schemas.microsoft.com/office/drawing/2016/5/14/chartex" xmlns:mc="http://schemas.openxmlformats.org/markup-compatibility/2006" xmlns:aink="http://schemas.microsoft.com/office/drawing/2016/ink" xmlns:am3d="http://schemas.microsoft.com/office/drawing/2017/model3d" xmlns:o="urn:schemas-microsoft-com:office:office" xmlns:r="http://schemas.openxmlformats.org/officeDocument/2006/relationships" xmlns:m="http://schemas.openxmlformats.org/officeDocument/2006/math" xmlns:v="urn:schemas-microsoft-com:vml" xmlns:wp14="http://schemas.microsoft.com/office/word/2010/wordprocessingDrawing" xmlns:wp="http://schemas.openxmlformats.org/drawingml/2006/wordprocessingDrawing" xmlns:w10="urn:schemas-microsoft-com:office:word" xmlns:w="http://schemas.openxmlformats.org/wordprocessingml/2006/main" xmlns:w14="http://schemas.microsoft.com/office/word/2010/wordml" xmlns:w15="http://schemas.microsoft.com/office/word/2012/wordml" xmlns:w16cid="http://schemas.microsoft.com/office/word/2016/wordml/cid" xmlns:w16se="http://schemas.microsoft.com/office/word/2015/wordml/symex" xmlns:wpg="http://schemas.microsoft.com/office/word/2010/wordprocessingGroup" xmlns:wpi="http://schemas.microsoft.com/office/word/2010/wordprocessingInk" xmlns:wne="http://schemas.microsoft.com/office/word/2006/wordml" xmlns:wps="http://schemas.microsoft.com/office/word/2010/wordprocessingShape" mc:Ignorable="w14 w15 w16se w16cid wp14">
   <w:abstractNum w:abstractNumId="0" w15:restartNumberingAfterBreak="0">
     <w:nsid w:val="27FF0A69"/>
     <w:multiLevelType w:val="hybridMultilevel"/>
@@ -177,7 +186,7 @@
 </file>
 
 <file path=word/styles.xml><?xml version="1.0" encoding="utf-8"?>
-<w:styles xmlns:mc="http://schemas.openxmlformats.org/markup-compatibility/2006" xmlns:r="http://schemas.openxmlformats.org/officeDocument/2006/relationships" xmlns:w="http://schemas.openxmlformats.org/wordprocessingml/2006/main" xmlns:w14="http://schemas.microsoft.com/office/word/2010/wordml" xmlns:w15="http://schemas.microsoft.com/office/word/2012/wordml" mc:Ignorable="w14 w15">
+<w:styles xmlns:mc="http://schemas.openxmlformats.org/markup-compatibility/2006" xmlns:r="http://schemas.openxmlformats.org/officeDocument/2006/relationships" xmlns:w="http://schemas.openxmlformats.org/wordprocessingml/2006/main" xmlns:w14="http://schemas.microsoft.com/office/word/2010/wordml" xmlns:w15="http://schemas.microsoft.com/office/word/2012/wordml" xmlns:w16cid="http://schemas.microsoft.com/office/word/2016/wordml/cid" xmlns:w16se="http://schemas.microsoft.com/office/word/2015/wordml/symex" mc:Ignorable="w14 w15 w16se w16cid">
   <w:docDefaults>
     <w:rPrDefault>
       <w:rPr>
@@ -193,7 +202,7 @@
       </w:pPr>
     </w:pPrDefault>
   </w:docDefaults>
-  <w:latentStyles w:defLockedState="0" w:defUIPriority="99" w:defSemiHidden="0" w:defUnhideWhenUsed="0" w:defQFormat="0" w:count="371">
+  <w:latentStyles w:defLockedState="0" w:defUIPriority="99" w:defSemiHidden="0" w:defUnhideWhenUsed="0" w:defQFormat="0" w:count="375">
     <w:lsdException w:name="Normal" w:uiPriority="0" w:qFormat="1"/>
     <w:lsdException w:name="heading 1" w:uiPriority="9" w:qFormat="1"/>
     <w:lsdException w:name="heading 2" w:semiHidden="1" w:uiPriority="9" w:unhideWhenUsed="1" w:qFormat="1"/>
@@ -299,7 +308,6 @@
     <w:lsdException w:name="HTML Sample" w:semiHidden="1" w:unhideWhenUsed="1"/>
     <w:lsdException w:name="HTML Typewriter" w:semiHidden="1" w:unhideWhenUsed="1"/>
     <w:lsdException w:name="HTML Variable" w:semiHidden="1" w:unhideWhenUsed="1"/>
-    <w:lsdException w:name="Normal Table" w:semiHidden="1" w:unhideWhenUsed="1"/>
     <w:lsdException w:name="annotation subject" w:semiHidden="1" w:unhideWhenUsed="1"/>
     <w:lsdException w:name="No List" w:semiHidden="1" w:unhideWhenUsed="1"/>
     <w:lsdException w:name="Outline List 1" w:semiHidden="1" w:unhideWhenUsed="1"/>
@@ -343,10 +351,8 @@
     <w:lsdException w:name="Table Elegant" w:semiHidden="1" w:unhideWhenUsed="1"/>
     <w:lsdException w:name="Table Professional" w:semiHidden="1" w:unhideWhenUsed="1"/>
     <w:lsdException w:name="Table Subtle 1" w:semiHidden="1" w:unhideWhenUsed="1"/>
-    <w:lsdException w:name="Table Subtle 2" w:semiHidden="1" w:unhideWhenUsed="1"/>
     <w:lsdException w:name="Table Web 1" w:semiHidden="1" w:unhideWhenUsed="1"/>
     <w:lsdException w:name="Table Web 2" w:semiHidden="1" w:unhideWhenUsed="1"/>
-    <w:lsdException w:name="Table Web 3" w:semiHidden="1" w:unhideWhenUsed="1"/>
     <w:lsdException w:name="Balloon Text" w:semiHidden="1" w:unhideWhenUsed="1"/>
     <w:lsdException w:name="Table Grid" w:uiPriority="39"/>
     <w:lsdException w:name="Table Theme" w:semiHidden="1" w:unhideWhenUsed="1"/>
@@ -565,6 +571,10 @@
     <w:lsdException w:name="List Table 5 Dark Accent 6" w:uiPriority="50"/>
     <w:lsdException w:name="List Table 6 Colorful Accent 6" w:uiPriority="51"/>
     <w:lsdException w:name="List Table 7 Colorful Accent 6" w:uiPriority="52"/>
+    <w:lsdException w:name="Mention" w:semiHidden="1" w:unhideWhenUsed="1"/>
+    <w:lsdException w:name="Smart Hyperlink" w:semiHidden="1" w:unhideWhenUsed="1"/>
+    <w:lsdException w:name="Hashtag" w:semiHidden="1" w:unhideWhenUsed="1"/>
+    <w:lsdException w:name="Unresolved Mention" w:semiHidden="1" w:unhideWhenUsed="1"/>
   </w:latentStyles>
   <w:style w:type="paragraph" w:default="1" w:styleId="Normal">
     <w:name w:val="Normal"/>

</xml_diff>